<commit_message>
Proyecto3 - 04 MaquetacionJuego
</commit_message>
<xml_diff>
--- a/DAW2/Des. Cliente/EVA3/proyecto/proyecto30/PATRICIA TOVAR QUIERO SER MILLONARIO.docx
+++ b/DAW2/Des. Cliente/EVA3/proyecto/proyecto30/PATRICIA TOVAR QUIERO SER MILLONARIO.docx
@@ -5485,7 +5485,7 @@
         <w:t xml:space="preserve"> </w:t>
       </w:r>
       <w:r>
-        <w:t xml:space="preserve"> </w:t>
+        <w:t>.</w:t>
       </w:r>
     </w:p>
     <w:p>
@@ -5630,10 +5630,7 @@
       </w:pPr>
       <w:bookmarkStart w:id="10" w:name="_Toc102573203"/>
       <w:r>
-        <w:t>Herramientas de Software</w:t>
-      </w:r>
-      <w:r>
-        <w:t xml:space="preserve"> (Recursos)</w:t>
+        <w:t>Herramientas de Software (Recursos)</w:t>
       </w:r>
       <w:bookmarkEnd w:id="10"/>
     </w:p>
@@ -5678,19 +5675,7 @@
           <w:rPr>
             <w:rStyle w:val="Hipervnculo"/>
           </w:rPr>
-          <w:t>Remo</w:t>
-        </w:r>
-        <w:r>
-          <w:rPr>
-            <w:rStyle w:val="Hipervnculo"/>
-          </w:rPr>
-          <w:t>v</w:t>
-        </w:r>
-        <w:r>
-          <w:rPr>
-            <w:rStyle w:val="Hipervnculo"/>
-          </w:rPr>
-          <w:t>ebg</w:t>
+          <w:t>Removebg</w:t>
         </w:r>
         <w:proofErr w:type="spellEnd"/>
       </w:hyperlink>
@@ -5787,19 +5772,7 @@
           <w:rPr>
             <w:rStyle w:val="Hipervnculo"/>
           </w:rPr>
-          <w:t>http://www.c</w:t>
-        </w:r>
-        <w:r>
-          <w:rPr>
-            <w:rStyle w:val="Hipervnculo"/>
-          </w:rPr>
-          <w:t>a</w:t>
-        </w:r>
-        <w:r>
-          <w:rPr>
-            <w:rStyle w:val="Hipervnculo"/>
-          </w:rPr>
-          <w:t>rlospes.com/articulos_de_desarrollo_web/guia_documentacion_de_un_sitio_web.pdf</w:t>
+          <w:t>http://www.carlospes.com/articulos_de_desarrollo_web/guia_documentacion_de_un_sitio_web.pdf</w:t>
         </w:r>
       </w:hyperlink>
     </w:p>

</xml_diff>

<commit_message>
PROYECTO3 - 05 BOTONES
</commit_message>
<xml_diff>
--- a/DAW2/Des. Cliente/EVA3/proyecto/proyecto30/PATRICIA TOVAR QUIERO SER MILLONARIO.docx
+++ b/DAW2/Des. Cliente/EVA3/proyecto/proyecto30/PATRICIA TOVAR QUIERO SER MILLONARIO.docx
@@ -4196,7 +4196,7 @@
       <w:r>
         <w:fldChar w:fldCharType="separate"/>
       </w:r>
-      <w:hyperlink w:anchor="_Toc102573193" w:history="1">
+      <w:hyperlink w:anchor="_Toc102943491" w:history="1">
         <w:r>
           <w:rPr>
             <w:rStyle w:val="Hipervnculo"/>
@@ -4223,7 +4223,7 @@
             <w:noProof/>
             <w:webHidden/>
           </w:rPr>
-          <w:instrText xml:space="preserve"> PAGEREF _Toc102573193 \h </w:instrText>
+          <w:instrText xml:space="preserve"> PAGEREF _Toc102943491 \h </w:instrText>
         </w:r>
         <w:r>
           <w:rPr>
@@ -4271,7 +4271,7 @@
           <w:lang w:eastAsia="es-ES"/>
         </w:rPr>
       </w:pPr>
-      <w:hyperlink w:anchor="_Toc102573194" w:history="1">
+      <w:hyperlink w:anchor="_Toc102943492" w:history="1">
         <w:r>
           <w:rPr>
             <w:rStyle w:val="Hipervnculo"/>
@@ -4298,7 +4298,7 @@
             <w:noProof/>
             <w:webHidden/>
           </w:rPr>
-          <w:instrText xml:space="preserve"> PAGEREF _Toc102573194 \h </w:instrText>
+          <w:instrText xml:space="preserve"> PAGEREF _Toc102943492 \h </w:instrText>
         </w:r>
         <w:r>
           <w:rPr>
@@ -4344,7 +4344,7 @@
           <w:lang w:eastAsia="es-ES"/>
         </w:rPr>
       </w:pPr>
-      <w:hyperlink w:anchor="_Toc102573195" w:history="1">
+      <w:hyperlink w:anchor="_Toc102943493" w:history="1">
         <w:r>
           <w:rPr>
             <w:rStyle w:val="Hipervnculo"/>
@@ -4371,7 +4371,7 @@
             <w:noProof/>
             <w:webHidden/>
           </w:rPr>
-          <w:instrText xml:space="preserve"> PAGEREF _Toc102573195 \h </w:instrText>
+          <w:instrText xml:space="preserve"> PAGEREF _Toc102943493 \h </w:instrText>
         </w:r>
         <w:r>
           <w:rPr>
@@ -4417,7 +4417,7 @@
           <w:lang w:eastAsia="es-ES"/>
         </w:rPr>
       </w:pPr>
-      <w:hyperlink w:anchor="_Toc102573196" w:history="1">
+      <w:hyperlink w:anchor="_Toc102943494" w:history="1">
         <w:r>
           <w:rPr>
             <w:rStyle w:val="Hipervnculo"/>
@@ -4444,7 +4444,7 @@
             <w:noProof/>
             <w:webHidden/>
           </w:rPr>
-          <w:instrText xml:space="preserve"> PAGEREF _Toc102573196 \h </w:instrText>
+          <w:instrText xml:space="preserve"> PAGEREF _Toc102943494 \h </w:instrText>
         </w:r>
         <w:r>
           <w:rPr>
@@ -4490,7 +4490,7 @@
           <w:lang w:eastAsia="es-ES"/>
         </w:rPr>
       </w:pPr>
-      <w:hyperlink w:anchor="_Toc102573197" w:history="1">
+      <w:hyperlink w:anchor="_Toc102943495" w:history="1">
         <w:r>
           <w:rPr>
             <w:rStyle w:val="Hipervnculo"/>
@@ -4517,7 +4517,7 @@
             <w:noProof/>
             <w:webHidden/>
           </w:rPr>
-          <w:instrText xml:space="preserve"> PAGEREF _Toc102573197 \h </w:instrText>
+          <w:instrText xml:space="preserve"> PAGEREF _Toc102943495 \h </w:instrText>
         </w:r>
         <w:r>
           <w:rPr>
@@ -4565,7 +4565,7 @@
           <w:lang w:eastAsia="es-ES"/>
         </w:rPr>
       </w:pPr>
-      <w:hyperlink w:anchor="_Toc102573198" w:history="1">
+      <w:hyperlink w:anchor="_Toc102943496" w:history="1">
         <w:r>
           <w:rPr>
             <w:rStyle w:val="Hipervnculo"/>
@@ -4592,7 +4592,7 @@
             <w:noProof/>
             <w:webHidden/>
           </w:rPr>
-          <w:instrText xml:space="preserve"> PAGEREF _Toc102573198 \h </w:instrText>
+          <w:instrText xml:space="preserve"> PAGEREF _Toc102943496 \h </w:instrText>
         </w:r>
         <w:r>
           <w:rPr>
@@ -4638,7 +4638,7 @@
           <w:lang w:eastAsia="es-ES"/>
         </w:rPr>
       </w:pPr>
-      <w:hyperlink w:anchor="_Toc102573199" w:history="1">
+      <w:hyperlink w:anchor="_Toc102943497" w:history="1">
         <w:r>
           <w:rPr>
             <w:rStyle w:val="Hipervnculo"/>
@@ -4665,7 +4665,7 @@
             <w:noProof/>
             <w:webHidden/>
           </w:rPr>
-          <w:instrText xml:space="preserve"> PAGEREF _Toc102573199 \h </w:instrText>
+          <w:instrText xml:space="preserve"> PAGEREF _Toc102943497 \h </w:instrText>
         </w:r>
         <w:r>
           <w:rPr>
@@ -4711,7 +4711,7 @@
           <w:lang w:eastAsia="es-ES"/>
         </w:rPr>
       </w:pPr>
-      <w:hyperlink w:anchor="_Toc102573200" w:history="1">
+      <w:hyperlink w:anchor="_Toc102943498" w:history="1">
         <w:r>
           <w:rPr>
             <w:rStyle w:val="Hipervnculo"/>
@@ -4738,7 +4738,7 @@
             <w:noProof/>
             <w:webHidden/>
           </w:rPr>
-          <w:instrText xml:space="preserve"> PAGEREF _Toc102573200 \h </w:instrText>
+          <w:instrText xml:space="preserve"> PAGEREF _Toc102943498 \h </w:instrText>
         </w:r>
         <w:r>
           <w:rPr>
@@ -4786,7 +4786,7 @@
           <w:lang w:eastAsia="es-ES"/>
         </w:rPr>
       </w:pPr>
-      <w:hyperlink w:anchor="_Toc102573201" w:history="1">
+      <w:hyperlink w:anchor="_Toc102943499" w:history="1">
         <w:r>
           <w:rPr>
             <w:rStyle w:val="Hipervnculo"/>
@@ -4813,7 +4813,7 @@
             <w:noProof/>
             <w:webHidden/>
           </w:rPr>
-          <w:instrText xml:space="preserve"> PAGEREF _Toc102573201 \h </w:instrText>
+          <w:instrText xml:space="preserve"> PAGEREF _Toc102943499 \h </w:instrText>
         </w:r>
         <w:r>
           <w:rPr>
@@ -4861,7 +4861,7 @@
           <w:lang w:eastAsia="es-ES"/>
         </w:rPr>
       </w:pPr>
-      <w:hyperlink w:anchor="_Toc102573202" w:history="1">
+      <w:hyperlink w:anchor="_Toc102943500" w:history="1">
         <w:r>
           <w:rPr>
             <w:rStyle w:val="Hipervnculo"/>
@@ -4888,7 +4888,7 @@
             <w:noProof/>
             <w:webHidden/>
           </w:rPr>
-          <w:instrText xml:space="preserve"> PAGEREF _Toc102573202 \h </w:instrText>
+          <w:instrText xml:space="preserve"> PAGEREF _Toc102943500 \h </w:instrText>
         </w:r>
         <w:r>
           <w:rPr>
@@ -4934,7 +4934,7 @@
           <w:lang w:eastAsia="es-ES"/>
         </w:rPr>
       </w:pPr>
-      <w:hyperlink w:anchor="_Toc102573203" w:history="1">
+      <w:hyperlink w:anchor="_Toc102943501" w:history="1">
         <w:r>
           <w:rPr>
             <w:rStyle w:val="Hipervnculo"/>
@@ -4961,7 +4961,7 @@
             <w:noProof/>
             <w:webHidden/>
           </w:rPr>
-          <w:instrText xml:space="preserve"> PAGEREF _Toc102573203 \h </w:instrText>
+          <w:instrText xml:space="preserve"> PAGEREF _Toc102943501 \h </w:instrText>
         </w:r>
         <w:r>
           <w:rPr>
@@ -5007,13 +5007,13 @@
           <w:lang w:eastAsia="es-ES"/>
         </w:rPr>
       </w:pPr>
-      <w:hyperlink w:anchor="_Toc102573204" w:history="1">
+      <w:hyperlink w:anchor="_Toc102943502" w:history="1">
         <w:r>
           <w:rPr>
             <w:rStyle w:val="Hipervnculo"/>
             <w:noProof/>
           </w:rPr>
-          <w:t>¿Cómo hacer un Cuestionario?</w:t>
+          <w:t>¿Cómo crear una Ventana Modal?</w:t>
         </w:r>
         <w:r>
           <w:rPr>
@@ -5034,7 +5034,7 @@
             <w:noProof/>
             <w:webHidden/>
           </w:rPr>
-          <w:instrText xml:space="preserve"> PAGEREF _Toc102573204 \h </w:instrText>
+          <w:instrText xml:space="preserve"> PAGEREF _Toc102943502 \h </w:instrText>
         </w:r>
         <w:r>
           <w:rPr>
@@ -5080,13 +5080,13 @@
           <w:lang w:eastAsia="es-ES"/>
         </w:rPr>
       </w:pPr>
-      <w:hyperlink w:anchor="_Toc102573205" w:history="1">
+      <w:hyperlink w:anchor="_Toc102943503" w:history="1">
         <w:r>
           <w:rPr>
             <w:rStyle w:val="Hipervnculo"/>
             <w:noProof/>
           </w:rPr>
-          <w:t>Idea y Diseño</w:t>
+          <w:t>¿GRID y FLEX?</w:t>
         </w:r>
         <w:r>
           <w:rPr>
@@ -5107,7 +5107,7 @@
             <w:noProof/>
             <w:webHidden/>
           </w:rPr>
-          <w:instrText xml:space="preserve"> PAGEREF _Toc102573205 \h </w:instrText>
+          <w:instrText xml:space="preserve"> PAGEREF _Toc102943503 \h </w:instrText>
         </w:r>
         <w:r>
           <w:rPr>
@@ -5153,12 +5153,85 @@
           <w:lang w:eastAsia="es-ES"/>
         </w:rPr>
       </w:pPr>
-      <w:hyperlink w:anchor="_Toc102573206" w:history="1">
+      <w:hyperlink w:anchor="_Toc102943504" w:history="1">
         <w:r>
           <w:rPr>
             <w:rStyle w:val="Hipervnculo"/>
             <w:noProof/>
           </w:rPr>
+          <w:t>Idea y Diseño</w:t>
+        </w:r>
+        <w:r>
+          <w:rPr>
+            <w:noProof/>
+            <w:webHidden/>
+          </w:rPr>
+          <w:tab/>
+        </w:r>
+        <w:r>
+          <w:rPr>
+            <w:noProof/>
+            <w:webHidden/>
+          </w:rPr>
+          <w:fldChar w:fldCharType="begin"/>
+        </w:r>
+        <w:r>
+          <w:rPr>
+            <w:noProof/>
+            <w:webHidden/>
+          </w:rPr>
+          <w:instrText xml:space="preserve"> PAGEREF _Toc102943504 \h </w:instrText>
+        </w:r>
+        <w:r>
+          <w:rPr>
+            <w:noProof/>
+            <w:webHidden/>
+          </w:rPr>
+        </w:r>
+        <w:r>
+          <w:rPr>
+            <w:noProof/>
+            <w:webHidden/>
+          </w:rPr>
+          <w:fldChar w:fldCharType="separate"/>
+        </w:r>
+        <w:r>
+          <w:rPr>
+            <w:noProof/>
+            <w:webHidden/>
+          </w:rPr>
+          <w:t>3</w:t>
+        </w:r>
+        <w:r>
+          <w:rPr>
+            <w:noProof/>
+            <w:webHidden/>
+          </w:rPr>
+          <w:fldChar w:fldCharType="end"/>
+        </w:r>
+      </w:hyperlink>
+    </w:p>
+    <w:p>
+      <w:pPr>
+        <w:pStyle w:val="TDC2"/>
+        <w:tabs>
+          <w:tab w:val="right" w:leader="dot" w:pos="8494"/>
+        </w:tabs>
+        <w:rPr>
+          <w:rFonts w:eastAsiaTheme="minorEastAsia" w:cstheme="minorBidi"/>
+          <w:smallCaps w:val="0"/>
+          <w:noProof/>
+          <w:sz w:val="22"/>
+          <w:szCs w:val="22"/>
+          <w:lang w:eastAsia="es-ES"/>
+        </w:rPr>
+      </w:pPr>
+      <w:hyperlink w:anchor="_Toc102943505" w:history="1">
+        <w:r>
+          <w:rPr>
+            <w:rStyle w:val="Hipervnculo"/>
+            <w:noProof/>
+          </w:rPr>
           <w:t>Como Documentar</w:t>
         </w:r>
         <w:r>
@@ -5180,7 +5253,7 @@
             <w:noProof/>
             <w:webHidden/>
           </w:rPr>
-          <w:instrText xml:space="preserve"> PAGEREF _Toc102573206 \h </w:instrText>
+          <w:instrText xml:space="preserve"> PAGEREF _Toc102943505 \h </w:instrText>
         </w:r>
         <w:r>
           <w:rPr>
@@ -5263,7 +5336,7 @@
       <w:pPr>
         <w:pStyle w:val="Ttulo1"/>
       </w:pPr>
-      <w:bookmarkStart w:id="0" w:name="_Toc102573193"/>
+      <w:bookmarkStart w:id="0" w:name="_Toc102943491"/>
       <w:r>
         <w:lastRenderedPageBreak/>
         <w:t>Introducción</w:t>
@@ -5381,7 +5454,7 @@
       <w:pPr>
         <w:pStyle w:val="Ttulo1"/>
       </w:pPr>
-      <w:bookmarkStart w:id="1" w:name="_Toc102573194"/>
+      <w:bookmarkStart w:id="1" w:name="_Toc102943492"/>
       <w:r>
         <w:t>Documentación</w:t>
       </w:r>
@@ -5391,7 +5464,7 @@
       <w:pPr>
         <w:pStyle w:val="Ttulo2"/>
       </w:pPr>
-      <w:bookmarkStart w:id="2" w:name="_Toc102573195"/>
+      <w:bookmarkStart w:id="2" w:name="_Toc102943493"/>
       <w:r>
         <w:t>Objetivos</w:t>
       </w:r>
@@ -5479,7 +5552,11 @@
         <w:t>En el encabezado aparecerá siempre un botón con las instrucciones, un acumulador con los puntos</w:t>
       </w:r>
       <w:r>
-        <w:t>, un botón del Historial</w:t>
+        <w:t xml:space="preserve">, un botón del </w:t>
+      </w:r>
+      <w:proofErr w:type="gramStart"/>
+      <w:r>
+        <w:t>Historial</w:t>
       </w:r>
       <w:r>
         <w:t xml:space="preserve"> </w:t>
@@ -5487,12 +5564,13 @@
       <w:r>
         <w:t>.</w:t>
       </w:r>
+      <w:proofErr w:type="gramEnd"/>
     </w:p>
     <w:p>
       <w:pPr>
         <w:pStyle w:val="Ttulo2"/>
       </w:pPr>
-      <w:bookmarkStart w:id="3" w:name="_Toc102573196"/>
+      <w:bookmarkStart w:id="3" w:name="_Toc102943494"/>
       <w:r>
         <w:t>Problema</w:t>
       </w:r>
@@ -5541,7 +5619,7 @@
       <w:pPr>
         <w:pStyle w:val="Ttulo2"/>
       </w:pPr>
-      <w:bookmarkStart w:id="4" w:name="_Toc102573197"/>
+      <w:bookmarkStart w:id="4" w:name="_Toc102943495"/>
       <w:r>
         <w:t>Ayudas</w:t>
       </w:r>
@@ -5576,7 +5654,7 @@
       <w:pPr>
         <w:pStyle w:val="Ttulo1"/>
       </w:pPr>
-      <w:bookmarkStart w:id="5" w:name="_Toc102573198"/>
+      <w:bookmarkStart w:id="5" w:name="_Toc102943496"/>
       <w:r>
         <w:t>Manuales:</w:t>
       </w:r>
@@ -5586,7 +5664,7 @@
       <w:pPr>
         <w:pStyle w:val="Ttulo2"/>
       </w:pPr>
-      <w:bookmarkStart w:id="6" w:name="_Toc102573199"/>
+      <w:bookmarkStart w:id="6" w:name="_Toc102943497"/>
       <w:r>
         <w:t>Manual de Código:</w:t>
       </w:r>
@@ -5597,7 +5675,7 @@
       <w:pPr>
         <w:pStyle w:val="Ttulo2"/>
       </w:pPr>
-      <w:bookmarkStart w:id="7" w:name="_Toc102573200"/>
+      <w:bookmarkStart w:id="7" w:name="_Toc102943498"/>
       <w:r>
         <w:lastRenderedPageBreak/>
         <w:t>Manual de Usuario:</w:t>
@@ -5608,7 +5686,7 @@
       <w:pPr>
         <w:pStyle w:val="Ttulo1"/>
       </w:pPr>
-      <w:bookmarkStart w:id="8" w:name="_Toc102573201"/>
+      <w:bookmarkStart w:id="8" w:name="_Toc102943499"/>
       <w:r>
         <w:t>Conclusiones.</w:t>
       </w:r>
@@ -5618,7 +5696,7 @@
       <w:pPr>
         <w:pStyle w:val="Ttulo1"/>
       </w:pPr>
-      <w:bookmarkStart w:id="9" w:name="_Toc102573202"/>
+      <w:bookmarkStart w:id="9" w:name="_Toc102943500"/>
       <w:r>
         <w:t>Webgrafía o referencias.</w:t>
       </w:r>
@@ -5628,7 +5706,7 @@
       <w:pPr>
         <w:pStyle w:val="Ttulo2"/>
       </w:pPr>
-      <w:bookmarkStart w:id="10" w:name="_Toc102573203"/>
+      <w:bookmarkStart w:id="10" w:name="_Toc102943501"/>
       <w:r>
         <w:t>Herramientas de Software (Recursos)</w:t>
       </w:r>
@@ -5640,8 +5718,16 @@
           <w:rPr>
             <w:rStyle w:val="Hipervnculo"/>
           </w:rPr>
-          <w:t>Visual Studio Code</w:t>
-        </w:r>
+          <w:t xml:space="preserve">Visual Studio </w:t>
+        </w:r>
+        <w:proofErr w:type="spellStart"/>
+        <w:r>
+          <w:rPr>
+            <w:rStyle w:val="Hipervnculo"/>
+          </w:rPr>
+          <w:t>Code</w:t>
+        </w:r>
+        <w:proofErr w:type="spellEnd"/>
       </w:hyperlink>
       <w:r>
         <w:t xml:space="preserve"> – Editor de código Fuente para desarrollar </w:t>
@@ -5662,27 +5748,50 @@
     </w:p>
     <w:p>
       <w:hyperlink r:id="rId9" w:history="1">
+        <w:proofErr w:type="spellStart"/>
         <w:r>
           <w:rPr>
             <w:rStyle w:val="Hipervnculo"/>
           </w:rPr>
           <w:t>Removebg</w:t>
         </w:r>
+        <w:proofErr w:type="spellEnd"/>
       </w:hyperlink>
       <w:r>
         <w:t xml:space="preserve"> – Quitar el fondo de las </w:t>
       </w:r>
       <w:r>
         <w:t>imágenes.</w:t>
+      </w:r>
+    </w:p>
+    <w:p>
+      <w:hyperlink r:id="rId10" w:anchor="Harvey" w:history="1">
+        <w:proofErr w:type="spellStart"/>
+        <w:r>
+          <w:rPr>
+            <w:rStyle w:val="Hipervnculo"/>
+          </w:rPr>
+          <w:t>uiGradients</w:t>
+        </w:r>
+        <w:proofErr w:type="spellEnd"/>
+      </w:hyperlink>
+      <w:r>
+        <w:t xml:space="preserve"> – Gradientes de fondos</w:t>
       </w:r>
     </w:p>
     <w:p>
       <w:pPr>
         <w:pStyle w:val="Ttulo2"/>
       </w:pPr>
-      <w:bookmarkStart w:id="11" w:name="_Toc102573204"/>
-      <w:r>
-        <w:t>¿Cómo hacer un Cuestionario?</w:t>
+      <w:bookmarkStart w:id="11" w:name="_Toc102943502"/>
+      <w:r>
+        <w:t xml:space="preserve">¿Cómo </w:t>
+      </w:r>
+      <w:r>
+        <w:t>crear una Ventana Modal</w:t>
+      </w:r>
+      <w:r>
+        <w:t>?</w:t>
       </w:r>
       <w:bookmarkEnd w:id="11"/>
     </w:p>
@@ -5694,14 +5803,17 @@
           <w:numId w:val="2"/>
         </w:numPr>
       </w:pPr>
-      <w:hyperlink r:id="rId10" w:history="1">
+      <w:hyperlink r:id="rId11" w:history="1">
         <w:r>
           <w:rPr>
             <w:rStyle w:val="Hipervnculo"/>
           </w:rPr>
-          <w:t>https://www.youtube.com/watch?v=J-IVrJa_k2s</w:t>
+          <w:t>https://www.youtube.com/watch?v=5c8NLiKW5aI</w:t>
         </w:r>
       </w:hyperlink>
+      <w:r>
+        <w:t xml:space="preserve"> </w:t>
+      </w:r>
       <w:r>
         <w:t xml:space="preserve"> </w:t>
       </w:r>
@@ -5710,11 +5822,41 @@
       <w:pPr>
         <w:pStyle w:val="Ttulo2"/>
       </w:pPr>
-      <w:bookmarkStart w:id="12" w:name="_Toc102573205"/>
+      <w:bookmarkStart w:id="12" w:name="_Toc102943503"/>
+      <w:r>
+        <w:t>¿GRID y FLEX?</w:t>
+      </w:r>
+      <w:bookmarkEnd w:id="12"/>
+    </w:p>
+    <w:p>
+      <w:pPr>
+        <w:pStyle w:val="Prrafodelista"/>
+        <w:numPr>
+          <w:ilvl w:val="0"/>
+          <w:numId w:val="2"/>
+        </w:numPr>
+      </w:pPr>
+      <w:hyperlink r:id="rId12" w:history="1">
+        <w:r>
+          <w:rPr>
+            <w:rStyle w:val="Hipervnculo"/>
+          </w:rPr>
+          <w:t>https://www.freecodecamp.org/espanol/news/como-centrar-cualquier-cosa-en-css-usando-flexbox-y-grid/</w:t>
+        </w:r>
+      </w:hyperlink>
+      <w:r>
+        <w:t xml:space="preserve"> </w:t>
+      </w:r>
+    </w:p>
+    <w:p>
+      <w:pPr>
+        <w:pStyle w:val="Ttulo2"/>
+      </w:pPr>
+      <w:bookmarkStart w:id="13" w:name="_Toc102943504"/>
       <w:r>
         <w:t>Idea y Diseño</w:t>
       </w:r>
-      <w:bookmarkEnd w:id="12"/>
+      <w:bookmarkEnd w:id="13"/>
     </w:p>
     <w:p>
       <w:pPr>
@@ -5727,7 +5869,7 @@
           <w:u w:val="single"/>
         </w:rPr>
       </w:pPr>
-      <w:hyperlink r:id="rId11" w:history="1">
+      <w:hyperlink r:id="rId13" w:history="1">
         <w:r>
           <w:rPr>
             <w:u w:val="single"/>
@@ -5751,18 +5893,18 @@
         <w:rPr>
           <w:u w:val="single"/>
         </w:rPr>
-        <w:t>https://getcssscan.com/css-buttons-examples</w:t>
+        <w:t>https://freefrontend.com/css-border-examples/</w:t>
       </w:r>
     </w:p>
     <w:p>
       <w:pPr>
         <w:pStyle w:val="Ttulo2"/>
       </w:pPr>
-      <w:bookmarkStart w:id="13" w:name="_Toc102573206"/>
+      <w:bookmarkStart w:id="14" w:name="_Toc102943505"/>
       <w:r>
         <w:t>Como Documentar</w:t>
       </w:r>
-      <w:bookmarkEnd w:id="13"/>
+      <w:bookmarkEnd w:id="14"/>
     </w:p>
     <w:p>
       <w:pPr>
@@ -5775,7 +5917,7 @@
           <w:u w:val="single"/>
         </w:rPr>
       </w:pPr>
-      <w:hyperlink r:id="rId12" w:history="1">
+      <w:hyperlink r:id="rId14" w:history="1">
         <w:r>
           <w:rPr>
             <w:rStyle w:val="Hipervnculo"/>
@@ -5947,7 +6089,7 @@
   <w:abstractNum w:abstractNumId="1" w15:restartNumberingAfterBreak="0">
     <w:nsid w:val="643A4B1D"/>
     <w:multiLevelType w:val="hybridMultilevel"/>
-    <w:tmpl w:val="16E23210"/>
+    <w:tmpl w:val="E6E8159A"/>
     <w:lvl w:ilvl="0" w:tplc="0C0A0001">
       <w:start w:val="1"/>
       <w:numFmt w:val="bullet"/>

</xml_diff>

<commit_message>
Proyecto3 - Acabado 01
</commit_message>
<xml_diff>
--- a/DAW2/Des. Cliente/EVA3/proyecto/proyecto30/PATRICIA TOVAR QUIERO SER MILLONARIO.docx
+++ b/DAW2/Des. Cliente/EVA3/proyecto/proyecto30/PATRICIA TOVAR QUIERO SER MILLONARIO.docx
@@ -4196,7 +4196,7 @@
       <w:r>
         <w:fldChar w:fldCharType="separate"/>
       </w:r>
-      <w:hyperlink w:anchor="_Toc103276908" w:history="1">
+      <w:hyperlink w:anchor="_Toc103463178" w:history="1">
         <w:r>
           <w:rPr>
             <w:rStyle w:val="Hipervnculo"/>
@@ -4223,7 +4223,7 @@
             <w:noProof/>
             <w:webHidden/>
           </w:rPr>
-          <w:instrText xml:space="preserve"> PAGEREF _Toc103276908 \h </w:instrText>
+          <w:instrText xml:space="preserve"> PAGEREF _Toc103463178 \h </w:instrText>
         </w:r>
         <w:r>
           <w:rPr>
@@ -4271,7 +4271,7 @@
           <w:lang w:eastAsia="es-ES"/>
         </w:rPr>
       </w:pPr>
-      <w:hyperlink w:anchor="_Toc103276909" w:history="1">
+      <w:hyperlink w:anchor="_Toc103463179" w:history="1">
         <w:r>
           <w:rPr>
             <w:rStyle w:val="Hipervnculo"/>
@@ -4298,7 +4298,7 @@
             <w:noProof/>
             <w:webHidden/>
           </w:rPr>
-          <w:instrText xml:space="preserve"> PAGEREF _Toc103276909 \h </w:instrText>
+          <w:instrText xml:space="preserve"> PAGEREF _Toc103463179 \h </w:instrText>
         </w:r>
         <w:r>
           <w:rPr>
@@ -4344,7 +4344,7 @@
           <w:lang w:eastAsia="es-ES"/>
         </w:rPr>
       </w:pPr>
-      <w:hyperlink w:anchor="_Toc103276910" w:history="1">
+      <w:hyperlink w:anchor="_Toc103463180" w:history="1">
         <w:r>
           <w:rPr>
             <w:rStyle w:val="Hipervnculo"/>
@@ -4371,7 +4371,7 @@
             <w:noProof/>
             <w:webHidden/>
           </w:rPr>
-          <w:instrText xml:space="preserve"> PAGEREF _Toc103276910 \h </w:instrText>
+          <w:instrText xml:space="preserve"> PAGEREF _Toc103463180 \h </w:instrText>
         </w:r>
         <w:r>
           <w:rPr>
@@ -4417,7 +4417,7 @@
           <w:lang w:eastAsia="es-ES"/>
         </w:rPr>
       </w:pPr>
-      <w:hyperlink w:anchor="_Toc103276911" w:history="1">
+      <w:hyperlink w:anchor="_Toc103463181" w:history="1">
         <w:r>
           <w:rPr>
             <w:rStyle w:val="Hipervnculo"/>
@@ -4444,7 +4444,7 @@
             <w:noProof/>
             <w:webHidden/>
           </w:rPr>
-          <w:instrText xml:space="preserve"> PAGEREF _Toc103276911 \h </w:instrText>
+          <w:instrText xml:space="preserve"> PAGEREF _Toc103463181 \h </w:instrText>
         </w:r>
         <w:r>
           <w:rPr>
@@ -4490,7 +4490,7 @@
           <w:lang w:eastAsia="es-ES"/>
         </w:rPr>
       </w:pPr>
-      <w:hyperlink w:anchor="_Toc103276912" w:history="1">
+      <w:hyperlink w:anchor="_Toc103463182" w:history="1">
         <w:r>
           <w:rPr>
             <w:rStyle w:val="Hipervnculo"/>
@@ -4517,7 +4517,7 @@
             <w:noProof/>
             <w:webHidden/>
           </w:rPr>
-          <w:instrText xml:space="preserve"> PAGEREF _Toc103276912 \h </w:instrText>
+          <w:instrText xml:space="preserve"> PAGEREF _Toc103463182 \h </w:instrText>
         </w:r>
         <w:r>
           <w:rPr>
@@ -4565,7 +4565,7 @@
           <w:lang w:eastAsia="es-ES"/>
         </w:rPr>
       </w:pPr>
-      <w:hyperlink w:anchor="_Toc103276913" w:history="1">
+      <w:hyperlink w:anchor="_Toc103463183" w:history="1">
         <w:r>
           <w:rPr>
             <w:rStyle w:val="Hipervnculo"/>
@@ -4592,7 +4592,7 @@
             <w:noProof/>
             <w:webHidden/>
           </w:rPr>
-          <w:instrText xml:space="preserve"> PAGEREF _Toc103276913 \h </w:instrText>
+          <w:instrText xml:space="preserve"> PAGEREF _Toc103463183 \h </w:instrText>
         </w:r>
         <w:r>
           <w:rPr>
@@ -4638,7 +4638,7 @@
           <w:lang w:eastAsia="es-ES"/>
         </w:rPr>
       </w:pPr>
-      <w:hyperlink w:anchor="_Toc103276914" w:history="1">
+      <w:hyperlink w:anchor="_Toc103463184" w:history="1">
         <w:r>
           <w:rPr>
             <w:rStyle w:val="Hipervnculo"/>
@@ -4665,7 +4665,7 @@
             <w:noProof/>
             <w:webHidden/>
           </w:rPr>
-          <w:instrText xml:space="preserve"> PAGEREF _Toc103276914 \h </w:instrText>
+          <w:instrText xml:space="preserve"> PAGEREF _Toc103463184 \h </w:instrText>
         </w:r>
         <w:r>
           <w:rPr>
@@ -4711,7 +4711,7 @@
           <w:lang w:eastAsia="es-ES"/>
         </w:rPr>
       </w:pPr>
-      <w:hyperlink w:anchor="_Toc103276915" w:history="1">
+      <w:hyperlink w:anchor="_Toc103463185" w:history="1">
         <w:r>
           <w:rPr>
             <w:rStyle w:val="Hipervnculo"/>
@@ -4738,7 +4738,7 @@
             <w:noProof/>
             <w:webHidden/>
           </w:rPr>
-          <w:instrText xml:space="preserve"> PAGEREF _Toc103276915 \h </w:instrText>
+          <w:instrText xml:space="preserve"> PAGEREF _Toc103463185 \h </w:instrText>
         </w:r>
         <w:r>
           <w:rPr>
@@ -4786,7 +4786,7 @@
           <w:lang w:eastAsia="es-ES"/>
         </w:rPr>
       </w:pPr>
-      <w:hyperlink w:anchor="_Toc103276916" w:history="1">
+      <w:hyperlink w:anchor="_Toc103463186" w:history="1">
         <w:r>
           <w:rPr>
             <w:rStyle w:val="Hipervnculo"/>
@@ -4813,7 +4813,7 @@
             <w:noProof/>
             <w:webHidden/>
           </w:rPr>
-          <w:instrText xml:space="preserve"> PAGEREF _Toc103276916 \h </w:instrText>
+          <w:instrText xml:space="preserve"> PAGEREF _Toc103463186 \h </w:instrText>
         </w:r>
         <w:r>
           <w:rPr>
@@ -4861,7 +4861,7 @@
           <w:lang w:eastAsia="es-ES"/>
         </w:rPr>
       </w:pPr>
-      <w:hyperlink w:anchor="_Toc103276917" w:history="1">
+      <w:hyperlink w:anchor="_Toc103463187" w:history="1">
         <w:r>
           <w:rPr>
             <w:rStyle w:val="Hipervnculo"/>
@@ -4888,7 +4888,7 @@
             <w:noProof/>
             <w:webHidden/>
           </w:rPr>
-          <w:instrText xml:space="preserve"> PAGEREF _Toc103276917 \h </w:instrText>
+          <w:instrText xml:space="preserve"> PAGEREF _Toc103463187 \h </w:instrText>
         </w:r>
         <w:r>
           <w:rPr>
@@ -4934,7 +4934,7 @@
           <w:lang w:eastAsia="es-ES"/>
         </w:rPr>
       </w:pPr>
-      <w:hyperlink w:anchor="_Toc103276918" w:history="1">
+      <w:hyperlink w:anchor="_Toc103463188" w:history="1">
         <w:r>
           <w:rPr>
             <w:rStyle w:val="Hipervnculo"/>
@@ -4961,7 +4961,7 @@
             <w:noProof/>
             <w:webHidden/>
           </w:rPr>
-          <w:instrText xml:space="preserve"> PAGEREF _Toc103276918 \h </w:instrText>
+          <w:instrText xml:space="preserve"> PAGEREF _Toc103463188 \h </w:instrText>
         </w:r>
         <w:r>
           <w:rPr>
@@ -5007,7 +5007,7 @@
           <w:lang w:eastAsia="es-ES"/>
         </w:rPr>
       </w:pPr>
-      <w:hyperlink w:anchor="_Toc103276919" w:history="1">
+      <w:hyperlink w:anchor="_Toc103463189" w:history="1">
         <w:r>
           <w:rPr>
             <w:rStyle w:val="Hipervnculo"/>
@@ -5034,7 +5034,7 @@
             <w:noProof/>
             <w:webHidden/>
           </w:rPr>
-          <w:instrText xml:space="preserve"> PAGEREF _Toc103276919 \h </w:instrText>
+          <w:instrText xml:space="preserve"> PAGEREF _Toc103463189 \h </w:instrText>
         </w:r>
         <w:r>
           <w:rPr>
@@ -5080,7 +5080,7 @@
           <w:lang w:eastAsia="es-ES"/>
         </w:rPr>
       </w:pPr>
-      <w:hyperlink w:anchor="_Toc103276920" w:history="1">
+      <w:hyperlink w:anchor="_Toc103463190" w:history="1">
         <w:r>
           <w:rPr>
             <w:rStyle w:val="Hipervnculo"/>
@@ -5107,7 +5107,7 @@
             <w:noProof/>
             <w:webHidden/>
           </w:rPr>
-          <w:instrText xml:space="preserve"> PAGEREF _Toc103276920 \h </w:instrText>
+          <w:instrText xml:space="preserve"> PAGEREF _Toc103463190 \h </w:instrText>
         </w:r>
         <w:r>
           <w:rPr>
@@ -5153,13 +5153,13 @@
           <w:lang w:eastAsia="es-ES"/>
         </w:rPr>
       </w:pPr>
-      <w:hyperlink w:anchor="_Toc103276921" w:history="1">
+      <w:hyperlink w:anchor="_Toc103463191" w:history="1">
         <w:r>
           <w:rPr>
             <w:rStyle w:val="Hipervnculo"/>
             <w:noProof/>
           </w:rPr>
-          <w:t>GRID y FLEX</w:t>
+          <w:t>Fechas y Horas</w:t>
         </w:r>
         <w:r>
           <w:rPr>
@@ -5180,7 +5180,7 @@
             <w:noProof/>
             <w:webHidden/>
           </w:rPr>
-          <w:instrText xml:space="preserve"> PAGEREF _Toc103276921 \h </w:instrText>
+          <w:instrText xml:space="preserve"> PAGEREF _Toc103463191 \h </w:instrText>
         </w:r>
         <w:r>
           <w:rPr>
@@ -5226,13 +5226,13 @@
           <w:lang w:eastAsia="es-ES"/>
         </w:rPr>
       </w:pPr>
-      <w:hyperlink w:anchor="_Toc103276922" w:history="1">
+      <w:hyperlink w:anchor="_Toc103463192" w:history="1">
         <w:r>
           <w:rPr>
             <w:rStyle w:val="Hipervnculo"/>
             <w:noProof/>
           </w:rPr>
-          <w:t>Nodos</w:t>
+          <w:t>GRID y FLEX</w:t>
         </w:r>
         <w:r>
           <w:rPr>
@@ -5253,7 +5253,7 @@
             <w:noProof/>
             <w:webHidden/>
           </w:rPr>
-          <w:instrText xml:space="preserve"> PAGEREF _Toc103276922 \h </w:instrText>
+          <w:instrText xml:space="preserve"> PAGEREF _Toc103463192 \h </w:instrText>
         </w:r>
         <w:r>
           <w:rPr>
@@ -5299,13 +5299,13 @@
           <w:lang w:eastAsia="es-ES"/>
         </w:rPr>
       </w:pPr>
-      <w:hyperlink w:anchor="_Toc103276923" w:history="1">
+      <w:hyperlink w:anchor="_Toc103463193" w:history="1">
         <w:r>
           <w:rPr>
             <w:rStyle w:val="Hipervnculo"/>
             <w:noProof/>
           </w:rPr>
-          <w:t>Ventana Modal</w:t>
+          <w:t>Nodos</w:t>
         </w:r>
         <w:r>
           <w:rPr>
@@ -5326,7 +5326,7 @@
             <w:noProof/>
             <w:webHidden/>
           </w:rPr>
-          <w:instrText xml:space="preserve"> PAGEREF _Toc103276923 \h </w:instrText>
+          <w:instrText xml:space="preserve"> PAGEREF _Toc103463193 \h </w:instrText>
         </w:r>
         <w:r>
           <w:rPr>
@@ -5372,13 +5372,13 @@
           <w:lang w:eastAsia="es-ES"/>
         </w:rPr>
       </w:pPr>
-      <w:hyperlink w:anchor="_Toc103276924" w:history="1">
+      <w:hyperlink w:anchor="_Toc103463194" w:history="1">
         <w:r>
           <w:rPr>
             <w:rStyle w:val="Hipervnculo"/>
             <w:noProof/>
           </w:rPr>
-          <w:t>Preguntas</w:t>
+          <w:t>Sort y Suffle – Ordenar y Reordenar Arrays</w:t>
         </w:r>
         <w:r>
           <w:rPr>
@@ -5399,7 +5399,7 @@
             <w:noProof/>
             <w:webHidden/>
           </w:rPr>
-          <w:instrText xml:space="preserve"> PAGEREF _Toc103276924 \h </w:instrText>
+          <w:instrText xml:space="preserve"> PAGEREF _Toc103463194 \h </w:instrText>
         </w:r>
         <w:r>
           <w:rPr>
@@ -5419,7 +5419,7 @@
             <w:noProof/>
             <w:webHidden/>
           </w:rPr>
-          <w:t>3</w:t>
+          <w:t>4</w:t>
         </w:r>
         <w:r>
           <w:rPr>
@@ -5445,13 +5445,13 @@
           <w:lang w:eastAsia="es-ES"/>
         </w:rPr>
       </w:pPr>
-      <w:hyperlink w:anchor="_Toc103276925" w:history="1">
+      <w:hyperlink w:anchor="_Toc103463195" w:history="1">
         <w:r>
           <w:rPr>
             <w:rStyle w:val="Hipervnculo"/>
             <w:noProof/>
           </w:rPr>
-          <w:t>Idea y Diseño</w:t>
+          <w:t>Ventana Modal</w:t>
         </w:r>
         <w:r>
           <w:rPr>
@@ -5472,7 +5472,7 @@
             <w:noProof/>
             <w:webHidden/>
           </w:rPr>
-          <w:instrText xml:space="preserve"> PAGEREF _Toc103276925 \h </w:instrText>
+          <w:instrText xml:space="preserve"> PAGEREF _Toc103463195 \h </w:instrText>
         </w:r>
         <w:r>
           <w:rPr>
@@ -5518,12 +5518,158 @@
           <w:lang w:eastAsia="es-ES"/>
         </w:rPr>
       </w:pPr>
-      <w:hyperlink w:anchor="_Toc103276926" w:history="1">
+      <w:hyperlink w:anchor="_Toc103463196" w:history="1">
         <w:r>
           <w:rPr>
             <w:rStyle w:val="Hipervnculo"/>
             <w:noProof/>
           </w:rPr>
+          <w:t>Preguntas</w:t>
+        </w:r>
+        <w:r>
+          <w:rPr>
+            <w:noProof/>
+            <w:webHidden/>
+          </w:rPr>
+          <w:tab/>
+        </w:r>
+        <w:r>
+          <w:rPr>
+            <w:noProof/>
+            <w:webHidden/>
+          </w:rPr>
+          <w:fldChar w:fldCharType="begin"/>
+        </w:r>
+        <w:r>
+          <w:rPr>
+            <w:noProof/>
+            <w:webHidden/>
+          </w:rPr>
+          <w:instrText xml:space="preserve"> PAGEREF _Toc103463196 \h </w:instrText>
+        </w:r>
+        <w:r>
+          <w:rPr>
+            <w:noProof/>
+            <w:webHidden/>
+          </w:rPr>
+        </w:r>
+        <w:r>
+          <w:rPr>
+            <w:noProof/>
+            <w:webHidden/>
+          </w:rPr>
+          <w:fldChar w:fldCharType="separate"/>
+        </w:r>
+        <w:r>
+          <w:rPr>
+            <w:noProof/>
+            <w:webHidden/>
+          </w:rPr>
+          <w:t>4</w:t>
+        </w:r>
+        <w:r>
+          <w:rPr>
+            <w:noProof/>
+            <w:webHidden/>
+          </w:rPr>
+          <w:fldChar w:fldCharType="end"/>
+        </w:r>
+      </w:hyperlink>
+    </w:p>
+    <w:p>
+      <w:pPr>
+        <w:pStyle w:val="TDC2"/>
+        <w:tabs>
+          <w:tab w:val="right" w:leader="dot" w:pos="8494"/>
+        </w:tabs>
+        <w:rPr>
+          <w:rFonts w:eastAsiaTheme="minorEastAsia" w:cstheme="minorBidi"/>
+          <w:smallCaps w:val="0"/>
+          <w:noProof/>
+          <w:sz w:val="22"/>
+          <w:szCs w:val="22"/>
+          <w:lang w:eastAsia="es-ES"/>
+        </w:rPr>
+      </w:pPr>
+      <w:hyperlink w:anchor="_Toc103463197" w:history="1">
+        <w:r>
+          <w:rPr>
+            <w:rStyle w:val="Hipervnculo"/>
+            <w:noProof/>
+          </w:rPr>
+          <w:t>Idea y Diseño</w:t>
+        </w:r>
+        <w:r>
+          <w:rPr>
+            <w:noProof/>
+            <w:webHidden/>
+          </w:rPr>
+          <w:tab/>
+        </w:r>
+        <w:r>
+          <w:rPr>
+            <w:noProof/>
+            <w:webHidden/>
+          </w:rPr>
+          <w:fldChar w:fldCharType="begin"/>
+        </w:r>
+        <w:r>
+          <w:rPr>
+            <w:noProof/>
+            <w:webHidden/>
+          </w:rPr>
+          <w:instrText xml:space="preserve"> PAGEREF _Toc103463197 \h </w:instrText>
+        </w:r>
+        <w:r>
+          <w:rPr>
+            <w:noProof/>
+            <w:webHidden/>
+          </w:rPr>
+        </w:r>
+        <w:r>
+          <w:rPr>
+            <w:noProof/>
+            <w:webHidden/>
+          </w:rPr>
+          <w:fldChar w:fldCharType="separate"/>
+        </w:r>
+        <w:r>
+          <w:rPr>
+            <w:noProof/>
+            <w:webHidden/>
+          </w:rPr>
+          <w:t>4</w:t>
+        </w:r>
+        <w:r>
+          <w:rPr>
+            <w:noProof/>
+            <w:webHidden/>
+          </w:rPr>
+          <w:fldChar w:fldCharType="end"/>
+        </w:r>
+      </w:hyperlink>
+    </w:p>
+    <w:p>
+      <w:pPr>
+        <w:pStyle w:val="TDC2"/>
+        <w:tabs>
+          <w:tab w:val="right" w:leader="dot" w:pos="8494"/>
+        </w:tabs>
+        <w:rPr>
+          <w:rFonts w:eastAsiaTheme="minorEastAsia" w:cstheme="minorBidi"/>
+          <w:smallCaps w:val="0"/>
+          <w:noProof/>
+          <w:sz w:val="22"/>
+          <w:szCs w:val="22"/>
+          <w:lang w:eastAsia="es-ES"/>
+        </w:rPr>
+      </w:pPr>
+      <w:hyperlink w:anchor="_Toc103463198" w:history="1">
+        <w:r>
+          <w:rPr>
+            <w:rStyle w:val="Hipervnculo"/>
+            <w:noProof/>
+          </w:rPr>
           <w:t>Como Documentar</w:t>
         </w:r>
         <w:r>
@@ -5545,7 +5691,7 @@
             <w:noProof/>
             <w:webHidden/>
           </w:rPr>
-          <w:instrText xml:space="preserve"> PAGEREF _Toc103276926 \h </w:instrText>
+          <w:instrText xml:space="preserve"> PAGEREF _Toc103463198 \h </w:instrText>
         </w:r>
         <w:r>
           <w:rPr>
@@ -5628,7 +5774,7 @@
       <w:pPr>
         <w:pStyle w:val="Ttulo1"/>
       </w:pPr>
-      <w:bookmarkStart w:id="0" w:name="_Toc103276908"/>
+      <w:bookmarkStart w:id="0" w:name="_Toc103463178"/>
       <w:r>
         <w:lastRenderedPageBreak/>
         <w:t>Introducción</w:t>
@@ -5746,7 +5892,7 @@
       <w:pPr>
         <w:pStyle w:val="Ttulo1"/>
       </w:pPr>
-      <w:bookmarkStart w:id="1" w:name="_Toc103276909"/>
+      <w:bookmarkStart w:id="1" w:name="_Toc103463179"/>
       <w:r>
         <w:t>Documentación</w:t>
       </w:r>
@@ -5756,7 +5902,7 @@
       <w:pPr>
         <w:pStyle w:val="Ttulo2"/>
       </w:pPr>
-      <w:bookmarkStart w:id="2" w:name="_Toc103276910"/>
+      <w:bookmarkStart w:id="2" w:name="_Toc103463180"/>
       <w:r>
         <w:t>Objetivos</w:t>
       </w:r>
@@ -5853,7 +5999,10 @@
         <w:t xml:space="preserve"> y </w:t>
       </w:r>
       <w:r>
-        <w:t>un botón del Historial</w:t>
+        <w:t xml:space="preserve">un botón del </w:t>
+      </w:r>
+      <w:r>
+        <w:t>Logros</w:t>
       </w:r>
       <w:r>
         <w:t>.</w:t>
@@ -5863,7 +6012,7 @@
       <w:pPr>
         <w:pStyle w:val="Ttulo2"/>
       </w:pPr>
-      <w:bookmarkStart w:id="3" w:name="_Toc103276911"/>
+      <w:bookmarkStart w:id="3" w:name="_Toc103463181"/>
       <w:r>
         <w:t>Problema</w:t>
       </w:r>
@@ -5933,7 +6082,7 @@
       <w:pPr>
         <w:pStyle w:val="Ttulo2"/>
       </w:pPr>
-      <w:bookmarkStart w:id="4" w:name="_Toc103276912"/>
+      <w:bookmarkStart w:id="4" w:name="_Toc103463182"/>
       <w:r>
         <w:t>Ayudas</w:t>
       </w:r>
@@ -5971,7 +6120,7 @@
       <w:pPr>
         <w:pStyle w:val="Ttulo1"/>
       </w:pPr>
-      <w:bookmarkStart w:id="5" w:name="_Toc103276913"/>
+      <w:bookmarkStart w:id="5" w:name="_Toc103463183"/>
       <w:r>
         <w:lastRenderedPageBreak/>
         <w:t>Manuales:</w:t>
@@ -5982,7 +6131,7 @@
       <w:pPr>
         <w:pStyle w:val="Ttulo2"/>
       </w:pPr>
-      <w:bookmarkStart w:id="6" w:name="_Toc103276914"/>
+      <w:bookmarkStart w:id="6" w:name="_Toc103463184"/>
       <w:r>
         <w:t>Manual de Código:</w:t>
       </w:r>
@@ -5993,7 +6142,7 @@
       <w:pPr>
         <w:pStyle w:val="Ttulo2"/>
       </w:pPr>
-      <w:bookmarkStart w:id="7" w:name="_Toc103276915"/>
+      <w:bookmarkStart w:id="7" w:name="_Toc103463185"/>
       <w:r>
         <w:t>Manual de Usuario:</w:t>
       </w:r>
@@ -6003,7 +6152,7 @@
       <w:pPr>
         <w:pStyle w:val="Ttulo1"/>
       </w:pPr>
-      <w:bookmarkStart w:id="8" w:name="_Toc103276916"/>
+      <w:bookmarkStart w:id="8" w:name="_Toc103463186"/>
       <w:r>
         <w:t>Conclusiones.</w:t>
       </w:r>
@@ -6013,7 +6162,7 @@
       <w:pPr>
         <w:pStyle w:val="Ttulo1"/>
       </w:pPr>
-      <w:bookmarkStart w:id="9" w:name="_Toc103276917"/>
+      <w:bookmarkStart w:id="9" w:name="_Toc103463187"/>
       <w:r>
         <w:t>Webgrafía o referencias.</w:t>
       </w:r>
@@ -6023,7 +6172,7 @@
       <w:pPr>
         <w:pStyle w:val="Ttulo2"/>
       </w:pPr>
-      <w:bookmarkStart w:id="10" w:name="_Toc103276918"/>
+      <w:bookmarkStart w:id="10" w:name="_Toc103463188"/>
       <w:r>
         <w:t>Herramientas de Software (Recursos)</w:t>
       </w:r>
@@ -6134,7 +6283,7 @@
       <w:pPr>
         <w:pStyle w:val="Ttulo2"/>
       </w:pPr>
-      <w:bookmarkStart w:id="11" w:name="_Toc103276919"/>
+      <w:bookmarkStart w:id="11" w:name="_Toc103463189"/>
       <w:r>
         <w:t>Carácter de escape HTML5</w:t>
       </w:r>
@@ -6153,7 +6302,19 @@
           <w:rPr>
             <w:rStyle w:val="Hipervnculo"/>
           </w:rPr>
-          <w:t>https://ascii.cl/es/codigos-html.htm</w:t>
+          <w:t>https://ascii.cl/es/cod</w:t>
+        </w:r>
+        <w:r>
+          <w:rPr>
+            <w:rStyle w:val="Hipervnculo"/>
+          </w:rPr>
+          <w:t>i</w:t>
+        </w:r>
+        <w:r>
+          <w:rPr>
+            <w:rStyle w:val="Hipervnculo"/>
+          </w:rPr>
+          <w:t>gos-html.htm</w:t>
         </w:r>
       </w:hyperlink>
       <w:r>
@@ -6164,7 +6325,7 @@
       <w:pPr>
         <w:pStyle w:val="Ttulo2"/>
       </w:pPr>
-      <w:bookmarkStart w:id="12" w:name="_Toc103276920"/>
+      <w:bookmarkStart w:id="12" w:name="_Toc103463190"/>
       <w:r>
         <w:t>Eventos de Teclados</w:t>
       </w:r>
@@ -6220,9 +6381,13 @@
       <w:pPr>
         <w:pStyle w:val="Ttulo2"/>
       </w:pPr>
-      <w:bookmarkStart w:id="13" w:name="_Toc103276921"/>
-      <w:r>
-        <w:t xml:space="preserve">Fechas y Horas </w:t>
+      <w:bookmarkStart w:id="13" w:name="_Toc103463191"/>
+      <w:r>
+        <w:t>Fechas y Horas</w:t>
+      </w:r>
+      <w:bookmarkEnd w:id="13"/>
+      <w:r>
+        <w:t xml:space="preserve"> </w:t>
       </w:r>
     </w:p>
     <w:p>
@@ -6249,10 +6414,11 @@
       <w:pPr>
         <w:pStyle w:val="Ttulo2"/>
       </w:pPr>
+      <w:bookmarkStart w:id="14" w:name="_Toc103463192"/>
       <w:r>
         <w:t>GRID y FLEX</w:t>
       </w:r>
-      <w:bookmarkEnd w:id="13"/>
+      <w:bookmarkEnd w:id="14"/>
     </w:p>
     <w:p>
       <w:pPr>
@@ -6278,11 +6444,11 @@
       <w:pPr>
         <w:pStyle w:val="Ttulo2"/>
       </w:pPr>
-      <w:bookmarkStart w:id="14" w:name="_Toc103276922"/>
+      <w:bookmarkStart w:id="15" w:name="_Toc103463193"/>
       <w:r>
         <w:t>Nodos</w:t>
       </w:r>
-      <w:bookmarkEnd w:id="14"/>
+      <w:bookmarkEnd w:id="15"/>
     </w:p>
     <w:p>
       <w:pPr>
@@ -6348,7 +6514,7 @@
       <w:pPr>
         <w:pStyle w:val="Ttulo2"/>
       </w:pPr>
-      <w:bookmarkStart w:id="15" w:name="_Toc103276923"/>
+      <w:bookmarkStart w:id="16" w:name="_Toc103463194"/>
       <w:proofErr w:type="spellStart"/>
       <w:r>
         <w:lastRenderedPageBreak/>
@@ -6370,6 +6536,7 @@
       <w:r>
         <w:t>Arrays</w:t>
       </w:r>
+      <w:bookmarkEnd w:id="16"/>
       <w:proofErr w:type="spellEnd"/>
     </w:p>
     <w:p>
@@ -6385,19 +6552,7 @@
           <w:rPr>
             <w:rStyle w:val="Hipervnculo"/>
           </w:rPr>
-          <w:t>https://stackoverfl</w:t>
-        </w:r>
-        <w:r>
-          <w:rPr>
-            <w:rStyle w:val="Hipervnculo"/>
-          </w:rPr>
-          <w:t>o</w:t>
-        </w:r>
-        <w:r>
-          <w:rPr>
-            <w:rStyle w:val="Hipervnculo"/>
-          </w:rPr>
-          <w:t>w.com/questions/8837454/sort-array-of-objects-by-single-key-with-date-value</w:t>
+          <w:t>https://stackoverflow.com/questions/8837454/sort-array-of-objects-by-single-key-with-date-value</w:t>
         </w:r>
       </w:hyperlink>
       <w:r>
@@ -6432,7 +6587,7 @@
           <w:numId w:val="4"/>
         </w:numPr>
       </w:pPr>
-      <w:hyperlink r:id="rId23" w:history="1">
+      <w:hyperlink r:id="rId23" w:anchor=":~:text=Escribe%20la%20función%20shuffle" w:history="1">
         <w:r>
           <w:rPr>
             <w:rStyle w:val="Hipervnculo"/>
@@ -6448,10 +6603,11 @@
       <w:pPr>
         <w:pStyle w:val="Ttulo2"/>
       </w:pPr>
+      <w:bookmarkStart w:id="17" w:name="_Toc103463195"/>
       <w:r>
         <w:t>Ventana Modal</w:t>
       </w:r>
-      <w:bookmarkEnd w:id="15"/>
+      <w:bookmarkEnd w:id="17"/>
     </w:p>
     <w:p>
       <w:pPr>
@@ -6480,11 +6636,11 @@
       <w:pPr>
         <w:pStyle w:val="Ttulo2"/>
       </w:pPr>
-      <w:bookmarkStart w:id="16" w:name="_Toc103276924"/>
+      <w:bookmarkStart w:id="18" w:name="_Toc103463196"/>
       <w:r>
         <w:t>Preguntas</w:t>
       </w:r>
-      <w:bookmarkEnd w:id="16"/>
+      <w:bookmarkEnd w:id="18"/>
     </w:p>
     <w:p>
       <w:pPr>
@@ -6499,7 +6655,19 @@
           <w:rPr>
             <w:rStyle w:val="Hipervnculo"/>
           </w:rPr>
-          <w:t>https://github.com/Arquisoft/Trivial2b/blob/master/extract/src/main/java/es/uniovi/asw/trivial/resources</w:t>
+          <w:t>https://github.com/Arq</w:t>
+        </w:r>
+        <w:r>
+          <w:rPr>
+            <w:rStyle w:val="Hipervnculo"/>
+          </w:rPr>
+          <w:t>u</w:t>
+        </w:r>
+        <w:r>
+          <w:rPr>
+            <w:rStyle w:val="Hipervnculo"/>
+          </w:rPr>
+          <w:t>isoft/Trivial2b/blob/master/extract/src/main/java/es/uniovi/asw/trivial/resources</w:t>
         </w:r>
       </w:hyperlink>
     </w:p>
@@ -6507,11 +6675,11 @@
       <w:pPr>
         <w:pStyle w:val="Ttulo2"/>
       </w:pPr>
-      <w:bookmarkStart w:id="17" w:name="_Toc103276925"/>
+      <w:bookmarkStart w:id="19" w:name="_Toc103463197"/>
       <w:r>
         <w:t>Idea y Diseño</w:t>
       </w:r>
-      <w:bookmarkEnd w:id="17"/>
+      <w:bookmarkEnd w:id="19"/>
     </w:p>
     <w:p>
       <w:pPr>
@@ -6575,11 +6743,11 @@
       <w:pPr>
         <w:pStyle w:val="Ttulo2"/>
       </w:pPr>
-      <w:bookmarkStart w:id="18" w:name="_Toc103276926"/>
+      <w:bookmarkStart w:id="20" w:name="_Toc103463198"/>
       <w:r>
         <w:t>Como Documentar</w:t>
       </w:r>
-      <w:bookmarkEnd w:id="18"/>
+      <w:bookmarkEnd w:id="20"/>
     </w:p>
     <w:p>
       <w:pPr>

</xml_diff>